<commit_message>
Lab8 PSKP and more
</commit_message>
<xml_diff>
--- a/5sem/OS/Lab8/Отчет.docx
+++ b/5sem/OS/Lab8/Отчет.docx
@@ -483,7 +483,23 @@
           <w:rFonts w:ascii="Times New Roman" w:hAnsi="Times New Roman" w:cs="Times New Roman"/>
           <w:sz w:val="28"/>
         </w:rPr>
-        <w:t xml:space="preserve"> информации об  оперативной памяти компьютера, поясните эту информацию.</w:t>
+        <w:t xml:space="preserve"> информации </w:t>
+      </w:r>
+      <w:proofErr w:type="gramStart"/>
+      <w:r>
+        <w:rPr>
+          <w:rFonts w:ascii="Times New Roman" w:hAnsi="Times New Roman" w:cs="Times New Roman"/>
+          <w:sz w:val="28"/>
+        </w:rPr>
+        <w:t>об  оперативной</w:t>
+      </w:r>
+      <w:proofErr w:type="gramEnd"/>
+      <w:r>
+        <w:rPr>
+          <w:rFonts w:ascii="Times New Roman" w:hAnsi="Times New Roman" w:cs="Times New Roman"/>
+          <w:sz w:val="28"/>
+        </w:rPr>
+        <w:t xml:space="preserve"> памяти компьютера, поясните эту информацию.</w:t>
       </w:r>
     </w:p>
     <w:tbl>
@@ -648,7 +664,23 @@
           <w:rFonts w:ascii="Times New Roman" w:hAnsi="Times New Roman" w:cs="Times New Roman"/>
           <w:sz w:val="28"/>
         </w:rPr>
-        <w:t xml:space="preserve"> информации об  оперативной памяти компьютера, поясните эту информацию.</w:t>
+        <w:t xml:space="preserve"> информации </w:t>
+      </w:r>
+      <w:proofErr w:type="gramStart"/>
+      <w:r>
+        <w:rPr>
+          <w:rFonts w:ascii="Times New Roman" w:hAnsi="Times New Roman" w:cs="Times New Roman"/>
+          <w:sz w:val="28"/>
+        </w:rPr>
+        <w:t>об  оперативной</w:t>
+      </w:r>
+      <w:proofErr w:type="gramEnd"/>
+      <w:r>
+        <w:rPr>
+          <w:rFonts w:ascii="Times New Roman" w:hAnsi="Times New Roman" w:cs="Times New Roman"/>
+          <w:sz w:val="28"/>
+        </w:rPr>
+        <w:t xml:space="preserve"> памяти компьютера, поясните эту информацию.</w:t>
       </w:r>
     </w:p>
     <w:tbl>
@@ -1113,7 +1145,25 @@
                 <w:sz w:val="28"/>
                 <w:lang w:val="en-US"/>
               </w:rPr>
-              <w:t xml:space="preserve"> main()</w:t>
+              <w:t xml:space="preserve"> </w:t>
+            </w:r>
+            <w:proofErr w:type="gramStart"/>
+            <w:r>
+              <w:rPr>
+                <w:rFonts w:ascii="Times New Roman" w:hAnsi="Times New Roman" w:cs="Times New Roman"/>
+                <w:sz w:val="28"/>
+                <w:lang w:val="en-US"/>
+              </w:rPr>
+              <w:t>main(</w:t>
+            </w:r>
+            <w:proofErr w:type="gramEnd"/>
+            <w:r>
+              <w:rPr>
+                <w:rFonts w:ascii="Times New Roman" w:hAnsi="Times New Roman" w:cs="Times New Roman"/>
+                <w:sz w:val="28"/>
+                <w:lang w:val="en-US"/>
+              </w:rPr>
+              <w:t>)</w:t>
             </w:r>
           </w:p>
           <w:p>
@@ -1330,7 +1380,24 @@
                 <w:lang w:val="en-US"/>
               </w:rPr>
               <w:tab/>
-              <w:t>Sleep(1000);</w:t>
+            </w:r>
+            <w:proofErr w:type="gramStart"/>
+            <w:r>
+              <w:rPr>
+                <w:rFonts w:ascii="Times New Roman" w:hAnsi="Times New Roman" w:cs="Times New Roman"/>
+                <w:sz w:val="28"/>
+                <w:lang w:val="en-US"/>
+              </w:rPr>
+              <w:t>Sleep(</w:t>
+            </w:r>
+            <w:proofErr w:type="gramEnd"/>
+            <w:r>
+              <w:rPr>
+                <w:rFonts w:ascii="Times New Roman" w:hAnsi="Times New Roman" w:cs="Times New Roman"/>
+                <w:sz w:val="28"/>
+                <w:lang w:val="en-US"/>
+              </w:rPr>
+              <w:t>1000);</w:t>
             </w:r>
           </w:p>
           <w:p>
@@ -1967,7 +2034,23 @@
           <w:rFonts w:ascii="Times New Roman" w:hAnsi="Times New Roman" w:cs="Times New Roman"/>
           <w:sz w:val="28"/>
         </w:rPr>
-        <w:t>байте, смещение в странице  =  число 12 бит  в 1ом и втором байтах.</w:t>
+        <w:t xml:space="preserve">байте, смещение в </w:t>
+      </w:r>
+      <w:proofErr w:type="gramStart"/>
+      <w:r>
+        <w:rPr>
+          <w:rFonts w:ascii="Times New Roman" w:hAnsi="Times New Roman" w:cs="Times New Roman"/>
+          <w:sz w:val="28"/>
+        </w:rPr>
+        <w:t>странице  =</w:t>
+      </w:r>
+      <w:proofErr w:type="gramEnd"/>
+      <w:r>
+        <w:rPr>
+          <w:rFonts w:ascii="Times New Roman" w:hAnsi="Times New Roman" w:cs="Times New Roman"/>
+          <w:sz w:val="28"/>
+        </w:rPr>
+        <w:t xml:space="preserve">  число 12 бит  в 1ом и втором байтах.</w:t>
       </w:r>
     </w:p>
     <w:p>
@@ -2405,6 +2488,7 @@
               <w:t xml:space="preserve">void </w:t>
             </w:r>
             <w:proofErr w:type="spellStart"/>
+            <w:proofErr w:type="gramStart"/>
             <w:r>
               <w:rPr>
                 <w:rFonts w:ascii="Times New Roman" w:hAnsi="Times New Roman" w:cs="Times New Roman"/>
@@ -2420,7 +2504,16 @@
                 <w:sz w:val="28"/>
                 <w:lang w:val="en-US"/>
               </w:rPr>
-              <w:t>()</w:t>
+              <w:t>(</w:t>
+            </w:r>
+            <w:proofErr w:type="gramEnd"/>
+            <w:r>
+              <w:rPr>
+                <w:rFonts w:ascii="Times New Roman" w:hAnsi="Times New Roman" w:cs="Times New Roman"/>
+                <w:sz w:val="28"/>
+                <w:lang w:val="en-US"/>
+              </w:rPr>
+              <w:t>)</w:t>
             </w:r>
           </w:p>
           <w:p>
@@ -2621,6 +2714,7 @@
               <w:t xml:space="preserve">:      " &lt;&lt; </w:t>
             </w:r>
             <w:proofErr w:type="spellStart"/>
+            <w:proofErr w:type="gramStart"/>
             <w:r>
               <w:rPr>
                 <w:rFonts w:ascii="Times New Roman" w:hAnsi="Times New Roman" w:cs="Times New Roman"/>
@@ -2630,6 +2724,7 @@
               <w:t>ms.dwTotalPhys</w:t>
             </w:r>
             <w:proofErr w:type="spellEnd"/>
+            <w:proofErr w:type="gramEnd"/>
             <w:r>
               <w:rPr>
                 <w:rFonts w:ascii="Times New Roman" w:hAnsi="Times New Roman" w:cs="Times New Roman"/>
@@ -2729,6 +2824,7 @@
               <w:t xml:space="preserve">:   " &lt;&lt; </w:t>
             </w:r>
             <w:proofErr w:type="spellStart"/>
+            <w:proofErr w:type="gramStart"/>
             <w:r>
               <w:rPr>
                 <w:rFonts w:ascii="Times New Roman" w:hAnsi="Times New Roman" w:cs="Times New Roman"/>
@@ -2738,6 +2834,7 @@
               <w:t>ms.dwAvailPhys</w:t>
             </w:r>
             <w:proofErr w:type="spellEnd"/>
+            <w:proofErr w:type="gramEnd"/>
             <w:r>
               <w:rPr>
                 <w:rFonts w:ascii="Times New Roman" w:hAnsi="Times New Roman" w:cs="Times New Roman"/>
@@ -2837,6 +2934,7 @@
               <w:t xml:space="preserve">:     " &lt;&lt; </w:t>
             </w:r>
             <w:proofErr w:type="spellStart"/>
+            <w:proofErr w:type="gramStart"/>
             <w:r>
               <w:rPr>
                 <w:rFonts w:ascii="Times New Roman" w:hAnsi="Times New Roman" w:cs="Times New Roman"/>
@@ -2846,6 +2944,7 @@
               <w:t>ms.dwTotalVirtual</w:t>
             </w:r>
             <w:proofErr w:type="spellEnd"/>
+            <w:proofErr w:type="gramEnd"/>
             <w:r>
               <w:rPr>
                 <w:rFonts w:ascii="Times New Roman" w:hAnsi="Times New Roman" w:cs="Times New Roman"/>
@@ -2945,6 +3044,7 @@
               <w:t xml:space="preserve">:  " &lt;&lt; </w:t>
             </w:r>
             <w:proofErr w:type="spellStart"/>
+            <w:proofErr w:type="gramStart"/>
             <w:r>
               <w:rPr>
                 <w:rFonts w:ascii="Times New Roman" w:hAnsi="Times New Roman" w:cs="Times New Roman"/>
@@ -2954,6 +3054,7 @@
               <w:t>ms.dwAvailVirtual</w:t>
             </w:r>
             <w:proofErr w:type="spellEnd"/>
+            <w:proofErr w:type="gramEnd"/>
             <w:r>
               <w:rPr>
                 <w:rFonts w:ascii="Times New Roman" w:hAnsi="Times New Roman" w:cs="Times New Roman"/>
@@ -3512,7 +3613,25 @@
                 <w:sz w:val="28"/>
                 <w:lang w:val="en-US"/>
               </w:rPr>
-              <w:t xml:space="preserve"> main()</w:t>
+              <w:t xml:space="preserve"> </w:t>
+            </w:r>
+            <w:proofErr w:type="gramStart"/>
+            <w:r>
+              <w:rPr>
+                <w:rFonts w:ascii="Times New Roman" w:hAnsi="Times New Roman" w:cs="Times New Roman"/>
+                <w:sz w:val="28"/>
+                <w:lang w:val="en-US"/>
+              </w:rPr>
+              <w:t>main(</w:t>
+            </w:r>
+            <w:proofErr w:type="gramEnd"/>
+            <w:r>
+              <w:rPr>
+                <w:rFonts w:ascii="Times New Roman" w:hAnsi="Times New Roman" w:cs="Times New Roman"/>
+                <w:sz w:val="28"/>
+                <w:lang w:val="en-US"/>
+              </w:rPr>
+              <w:t>)</w:t>
             </w:r>
           </w:p>
           <w:p>
@@ -3551,6 +3670,7 @@
               <w:t xml:space="preserve">    </w:t>
             </w:r>
             <w:proofErr w:type="spellStart"/>
+            <w:proofErr w:type="gramStart"/>
             <w:r>
               <w:rPr>
                 <w:rFonts w:ascii="Times New Roman" w:hAnsi="Times New Roman" w:cs="Times New Roman"/>
@@ -3566,7 +3686,16 @@
                 <w:sz w:val="28"/>
                 <w:lang w:val="en-US"/>
               </w:rPr>
-              <w:t>(LC_ALL, "</w:t>
+              <w:t>(</w:t>
+            </w:r>
+            <w:proofErr w:type="gramEnd"/>
+            <w:r>
+              <w:rPr>
+                <w:rFonts w:ascii="Times New Roman" w:hAnsi="Times New Roman" w:cs="Times New Roman"/>
+                <w:sz w:val="28"/>
+                <w:lang w:val="en-US"/>
+              </w:rPr>
+              <w:t>LC_ALL, "</w:t>
             </w:r>
             <w:proofErr w:type="spellStart"/>
             <w:r>
@@ -3893,6 +4022,7 @@
               <w:t xml:space="preserve">    </w:t>
             </w:r>
             <w:proofErr w:type="spellStart"/>
+            <w:proofErr w:type="gramStart"/>
             <w:r>
               <w:rPr>
                 <w:rFonts w:ascii="Times New Roman" w:hAnsi="Times New Roman" w:cs="Times New Roman"/>
@@ -3907,7 +4037,15 @@
                 <w:rFonts w:ascii="Times New Roman" w:hAnsi="Times New Roman" w:cs="Times New Roman"/>
                 <w:sz w:val="28"/>
               </w:rPr>
-              <w:t>();</w:t>
+              <w:t>(</w:t>
+            </w:r>
+            <w:proofErr w:type="gramEnd"/>
+            <w:r>
+              <w:rPr>
+                <w:rFonts w:ascii="Times New Roman" w:hAnsi="Times New Roman" w:cs="Times New Roman"/>
+                <w:sz w:val="28"/>
+              </w:rPr>
+              <w:t>);</w:t>
             </w:r>
           </w:p>
           <w:p>
@@ -3967,6 +4105,7 @@
               <w:t xml:space="preserve"> = </w:t>
             </w:r>
             <w:proofErr w:type="spellStart"/>
+            <w:proofErr w:type="gramStart"/>
             <w:r>
               <w:rPr>
                 <w:rFonts w:ascii="Times New Roman" w:hAnsi="Times New Roman" w:cs="Times New Roman"/>
@@ -3983,6 +4122,7 @@
               </w:rPr>
               <w:t>(</w:t>
             </w:r>
+            <w:proofErr w:type="gramEnd"/>
             <w:r>
               <w:rPr>
                 <w:rFonts w:ascii="Times New Roman" w:hAnsi="Times New Roman" w:cs="Times New Roman"/>
@@ -4245,6 +4385,7 @@
               <w:t xml:space="preserve">    </w:t>
             </w:r>
             <w:proofErr w:type="spellStart"/>
+            <w:proofErr w:type="gramStart"/>
             <w:r>
               <w:rPr>
                 <w:rFonts w:ascii="Times New Roman" w:hAnsi="Times New Roman" w:cs="Times New Roman"/>
@@ -4260,7 +4401,16 @@
                 <w:sz w:val="28"/>
                 <w:lang w:val="en-US"/>
               </w:rPr>
-              <w:t>();</w:t>
+              <w:t>(</w:t>
+            </w:r>
+            <w:proofErr w:type="gramEnd"/>
+            <w:r>
+              <w:rPr>
+                <w:rFonts w:ascii="Times New Roman" w:hAnsi="Times New Roman" w:cs="Times New Roman"/>
+                <w:sz w:val="28"/>
+                <w:lang w:val="en-US"/>
+              </w:rPr>
+              <w:t>);</w:t>
             </w:r>
           </w:p>
           <w:p>
@@ -4336,6 +4486,7 @@
               <w:t>int</w:t>
             </w:r>
             <w:proofErr w:type="spellEnd"/>
+            <w:proofErr w:type="gramStart"/>
             <w:r>
               <w:rPr>
                 <w:rFonts w:ascii="Times New Roman" w:hAnsi="Times New Roman" w:cs="Times New Roman"/>
@@ -4354,6 +4505,7 @@
               <w:t>xmemaddr</w:t>
             </w:r>
             <w:proofErr w:type="spellEnd"/>
+            <w:proofErr w:type="gramEnd"/>
             <w:r>
               <w:rPr>
                 <w:rFonts w:ascii="Times New Roman" w:hAnsi="Times New Roman" w:cs="Times New Roman"/>
@@ -4638,7 +4790,23 @@
                 <w:rFonts w:ascii="Times New Roman" w:hAnsi="Times New Roman" w:cs="Times New Roman"/>
                 <w:sz w:val="28"/>
               </w:rPr>
-              <w:t xml:space="preserve"> &lt;&lt; "------  Значение памяти в байте: " &lt;&lt; *</w:t>
+              <w:t xml:space="preserve"> &lt;&lt; "</w:t>
+            </w:r>
+            <w:proofErr w:type="gramStart"/>
+            <w:r>
+              <w:rPr>
+                <w:rFonts w:ascii="Times New Roman" w:hAnsi="Times New Roman" w:cs="Times New Roman"/>
+                <w:sz w:val="28"/>
+              </w:rPr>
+              <w:t>------  Значение</w:t>
+            </w:r>
+            <w:proofErr w:type="gramEnd"/>
+            <w:r>
+              <w:rPr>
+                <w:rFonts w:ascii="Times New Roman" w:hAnsi="Times New Roman" w:cs="Times New Roman"/>
+                <w:sz w:val="28"/>
+              </w:rPr>
+              <w:t xml:space="preserve"> памяти в байте: " &lt;&lt; *</w:t>
             </w:r>
             <w:r>
               <w:rPr>
@@ -4697,6 +4865,7 @@
               <w:t xml:space="preserve">    </w:t>
             </w:r>
             <w:proofErr w:type="spellStart"/>
+            <w:proofErr w:type="gramStart"/>
             <w:r>
               <w:rPr>
                 <w:rFonts w:ascii="Times New Roman" w:hAnsi="Times New Roman" w:cs="Times New Roman"/>
@@ -4714,6 +4883,7 @@
               <w:t>(</w:t>
             </w:r>
             <w:proofErr w:type="spellStart"/>
+            <w:proofErr w:type="gramEnd"/>
             <w:r>
               <w:rPr>
                 <w:rFonts w:ascii="Times New Roman" w:hAnsi="Times New Roman" w:cs="Times New Roman"/>
@@ -4887,6 +5057,7 @@
               <w:t xml:space="preserve">    </w:t>
             </w:r>
             <w:proofErr w:type="spellStart"/>
+            <w:proofErr w:type="gramStart"/>
             <w:r>
               <w:rPr>
                 <w:rFonts w:ascii="Times New Roman" w:hAnsi="Times New Roman" w:cs="Times New Roman"/>
@@ -4902,7 +5073,16 @@
                 <w:sz w:val="28"/>
                 <w:lang w:val="en-US"/>
               </w:rPr>
-              <w:t>();</w:t>
+              <w:t>(</w:t>
+            </w:r>
+            <w:proofErr w:type="gramEnd"/>
+            <w:r>
+              <w:rPr>
+                <w:rFonts w:ascii="Times New Roman" w:hAnsi="Times New Roman" w:cs="Times New Roman"/>
+                <w:sz w:val="28"/>
+                <w:lang w:val="en-US"/>
+              </w:rPr>
+              <w:t>);</w:t>
             </w:r>
           </w:p>
           <w:p>
@@ -5142,7 +5322,23 @@
                 <w:rFonts w:ascii="Times New Roman" w:hAnsi="Times New Roman" w:cs="Times New Roman"/>
                 <w:sz w:val="28"/>
               </w:rPr>
-              <w:t>Найдите в полученной области памяти с помощью отладчика значение в байте, имеющем адрес вычисленны</w:t>
+              <w:t xml:space="preserve">Найдите в полученной области памяти с помощью отладчика значение в байте, имеющем </w:t>
+            </w:r>
+            <w:proofErr w:type="gramStart"/>
+            <w:r>
+              <w:rPr>
+                <w:rFonts w:ascii="Times New Roman" w:hAnsi="Times New Roman" w:cs="Times New Roman"/>
+                <w:sz w:val="28"/>
+              </w:rPr>
+              <w:t>адрес</w:t>
+            </w:r>
+            <w:proofErr w:type="gramEnd"/>
+            <w:r>
+              <w:rPr>
+                <w:rFonts w:ascii="Times New Roman" w:hAnsi="Times New Roman" w:cs="Times New Roman"/>
+                <w:sz w:val="28"/>
+              </w:rPr>
+              <w:t xml:space="preserve"> вычисленны</w:t>
             </w:r>
             <w:r>
               <w:rPr>
@@ -5164,7 +5360,23 @@
                 <w:rFonts w:ascii="Times New Roman" w:hAnsi="Times New Roman" w:cs="Times New Roman"/>
                 <w:sz w:val="28"/>
               </w:rPr>
-              <w:t>байте, смещение в странице  =  число 12 бит  в 1ом и втором байтах.</w:t>
+              <w:t xml:space="preserve">байте, смещение в странице </w:t>
+            </w:r>
+            <w:r>
+              <w:rPr>
+                <w:rFonts w:ascii="Times New Roman" w:hAnsi="Times New Roman" w:cs="Times New Roman"/>
+                <w:sz w:val="28"/>
+              </w:rPr>
+              <w:t>= число 12 бит</w:t>
+            </w:r>
+            <w:bookmarkStart w:id="0" w:name="_GoBack"/>
+            <w:bookmarkEnd w:id="0"/>
+            <w:r>
+              <w:rPr>
+                <w:rFonts w:ascii="Times New Roman" w:hAnsi="Times New Roman" w:cs="Times New Roman"/>
+                <w:sz w:val="28"/>
+              </w:rPr>
+              <w:t xml:space="preserve"> в 1ом и втором байтах.</w:t>
             </w:r>
           </w:p>
           <w:p>
@@ -5415,7 +5627,23 @@
           <w:rFonts w:ascii="Times New Roman" w:hAnsi="Times New Roman" w:cs="Times New Roman"/>
           <w:sz w:val="28"/>
         </w:rPr>
-        <w:t xml:space="preserve">, размеры распределенной  и нераспределенных  областей памяти </w:t>
+        <w:t xml:space="preserve">, размеры </w:t>
+      </w:r>
+      <w:proofErr w:type="gramStart"/>
+      <w:r>
+        <w:rPr>
+          <w:rFonts w:ascii="Times New Roman" w:hAnsi="Times New Roman" w:cs="Times New Roman"/>
+          <w:sz w:val="28"/>
+        </w:rPr>
+        <w:t>распределенной  и</w:t>
+      </w:r>
+      <w:proofErr w:type="gramEnd"/>
+      <w:r>
+        <w:rPr>
+          <w:rFonts w:ascii="Times New Roman" w:hAnsi="Times New Roman" w:cs="Times New Roman"/>
+          <w:sz w:val="28"/>
+        </w:rPr>
+        <w:t xml:space="preserve"> нераспределенных  областей памяти </w:t>
       </w:r>
       <w:r>
         <w:rPr>
@@ -5736,6 +5964,7 @@
               <w:t xml:space="preserve">void </w:t>
             </w:r>
             <w:proofErr w:type="spellStart"/>
+            <w:proofErr w:type="gramStart"/>
             <w:r>
               <w:rPr>
                 <w:rFonts w:ascii="Times New Roman" w:hAnsi="Times New Roman" w:cs="Times New Roman"/>
@@ -5751,7 +5980,16 @@
                 <w:sz w:val="28"/>
                 <w:lang w:val="en-US"/>
               </w:rPr>
-              <w:t xml:space="preserve">(HANDLE </w:t>
+              <w:t>(</w:t>
+            </w:r>
+            <w:proofErr w:type="gramEnd"/>
+            <w:r>
+              <w:rPr>
+                <w:rFonts w:ascii="Times New Roman" w:hAnsi="Times New Roman" w:cs="Times New Roman"/>
+                <w:sz w:val="28"/>
+                <w:lang w:val="en-US"/>
+              </w:rPr>
+              <w:t xml:space="preserve">HANDLE </w:t>
             </w:r>
             <w:proofErr w:type="spellStart"/>
             <w:r>
@@ -5845,6 +6083,7 @@
               <w:tab/>
             </w:r>
             <w:proofErr w:type="spellStart"/>
+            <w:proofErr w:type="gramStart"/>
             <w:r>
               <w:rPr>
                 <w:rFonts w:ascii="Times New Roman" w:hAnsi="Times New Roman" w:cs="Times New Roman"/>
@@ -5854,6 +6093,7 @@
               <w:t>phe.lpData</w:t>
             </w:r>
             <w:proofErr w:type="spellEnd"/>
+            <w:proofErr w:type="gramEnd"/>
             <w:r>
               <w:rPr>
                 <w:rFonts w:ascii="Times New Roman" w:hAnsi="Times New Roman" w:cs="Times New Roman"/>
@@ -5882,6 +6122,7 @@
               <w:t>while (</w:t>
             </w:r>
             <w:proofErr w:type="spellStart"/>
+            <w:proofErr w:type="gramStart"/>
             <w:r>
               <w:rPr>
                 <w:rFonts w:ascii="Times New Roman" w:hAnsi="Times New Roman" w:cs="Times New Roman"/>
@@ -5900,6 +6141,7 @@
               <w:t>(</w:t>
             </w:r>
             <w:proofErr w:type="spellStart"/>
+            <w:proofErr w:type="gramEnd"/>
             <w:r>
               <w:rPr>
                 <w:rFonts w:ascii="Times New Roman" w:hAnsi="Times New Roman" w:cs="Times New Roman"/>
@@ -5942,6 +6184,7 @@
               <w:rPr>
                 <w:rFonts w:ascii="Times New Roman" w:hAnsi="Times New Roman" w:cs="Times New Roman"/>
                 <w:sz w:val="28"/>
+                <w:lang w:val="en-US"/>
               </w:rPr>
             </w:pPr>
             <w:r>
@@ -5956,6 +6199,7 @@
               <w:rPr>
                 <w:rFonts w:ascii="Times New Roman" w:hAnsi="Times New Roman" w:cs="Times New Roman"/>
                 <w:sz w:val="28"/>
+                <w:lang w:val="en-US"/>
               </w:rPr>
               <w:t>{</w:t>
             </w:r>
@@ -5966,12 +6210,14 @@
               <w:rPr>
                 <w:rFonts w:ascii="Times New Roman" w:hAnsi="Times New Roman" w:cs="Times New Roman"/>
                 <w:sz w:val="28"/>
-              </w:rPr>
-            </w:pPr>
-            <w:r>
-              <w:rPr>
-                <w:rFonts w:ascii="Times New Roman" w:hAnsi="Times New Roman" w:cs="Times New Roman"/>
-                <w:sz w:val="28"/>
+                <w:lang w:val="en-US"/>
+              </w:rPr>
+            </w:pPr>
+            <w:r>
+              <w:rPr>
+                <w:rFonts w:ascii="Times New Roman" w:hAnsi="Times New Roman" w:cs="Times New Roman"/>
+                <w:sz w:val="28"/>
+                <w:lang w:val="en-US"/>
               </w:rPr>
               <w:tab/>
             </w:r>
@@ -5979,6 +6225,7 @@
               <w:rPr>
                 <w:rFonts w:ascii="Times New Roman" w:hAnsi="Times New Roman" w:cs="Times New Roman"/>
                 <w:sz w:val="28"/>
+                <w:lang w:val="en-US"/>
               </w:rPr>
               <w:tab/>
               <w:t xml:space="preserve">// </w:t>
@@ -5995,22 +6242,61 @@
               <w:rPr>
                 <w:rFonts w:ascii="Times New Roman" w:hAnsi="Times New Roman" w:cs="Times New Roman"/>
                 <w:sz w:val="28"/>
-              </w:rPr>
-              <w:t xml:space="preserve"> - начало непрерывной области</w:t>
-            </w:r>
-          </w:p>
-          <w:p>
-            <w:pPr>
-              <w:jc w:val="both"/>
-              <w:rPr>
-                <w:rFonts w:ascii="Times New Roman" w:hAnsi="Times New Roman" w:cs="Times New Roman"/>
-                <w:sz w:val="28"/>
-              </w:rPr>
-            </w:pPr>
-            <w:r>
-              <w:rPr>
-                <w:rFonts w:ascii="Times New Roman" w:hAnsi="Times New Roman" w:cs="Times New Roman"/>
-                <w:sz w:val="28"/>
+                <w:lang w:val="en-US"/>
+              </w:rPr>
+              <w:t xml:space="preserve"> - </w:t>
+            </w:r>
+            <w:r>
+              <w:rPr>
+                <w:rFonts w:ascii="Times New Roman" w:hAnsi="Times New Roman" w:cs="Times New Roman"/>
+                <w:sz w:val="28"/>
+              </w:rPr>
+              <w:t>начало</w:t>
+            </w:r>
+            <w:r>
+              <w:rPr>
+                <w:rFonts w:ascii="Times New Roman" w:hAnsi="Times New Roman" w:cs="Times New Roman"/>
+                <w:sz w:val="28"/>
+                <w:lang w:val="en-US"/>
+              </w:rPr>
+              <w:t xml:space="preserve"> </w:t>
+            </w:r>
+            <w:r>
+              <w:rPr>
+                <w:rFonts w:ascii="Times New Roman" w:hAnsi="Times New Roman" w:cs="Times New Roman"/>
+                <w:sz w:val="28"/>
+              </w:rPr>
+              <w:t>непрерывной</w:t>
+            </w:r>
+            <w:r>
+              <w:rPr>
+                <w:rFonts w:ascii="Times New Roman" w:hAnsi="Times New Roman" w:cs="Times New Roman"/>
+                <w:sz w:val="28"/>
+                <w:lang w:val="en-US"/>
+              </w:rPr>
+              <w:t xml:space="preserve"> </w:t>
+            </w:r>
+            <w:r>
+              <w:rPr>
+                <w:rFonts w:ascii="Times New Roman" w:hAnsi="Times New Roman" w:cs="Times New Roman"/>
+                <w:sz w:val="28"/>
+              </w:rPr>
+              <w:t>области</w:t>
+            </w:r>
+          </w:p>
+          <w:p>
+            <w:pPr>
+              <w:jc w:val="both"/>
+              <w:rPr>
+                <w:rFonts w:ascii="Times New Roman" w:hAnsi="Times New Roman" w:cs="Times New Roman"/>
+                <w:sz w:val="28"/>
+              </w:rPr>
+            </w:pPr>
+            <w:r>
+              <w:rPr>
+                <w:rFonts w:ascii="Times New Roman" w:hAnsi="Times New Roman" w:cs="Times New Roman"/>
+                <w:sz w:val="28"/>
+                <w:lang w:val="en-US"/>
               </w:rPr>
               <w:lastRenderedPageBreak/>
               <w:tab/>
@@ -6019,6 +6305,7 @@
               <w:rPr>
                 <w:rFonts w:ascii="Times New Roman" w:hAnsi="Times New Roman" w:cs="Times New Roman"/>
                 <w:sz w:val="28"/>
+                <w:lang w:val="en-US"/>
               </w:rPr>
               <w:tab/>
             </w:r>
@@ -6144,6 +6431,7 @@
               <w:t xml:space="preserve"> &lt;&lt; hex &lt;&lt; </w:t>
             </w:r>
             <w:proofErr w:type="spellStart"/>
+            <w:proofErr w:type="gramStart"/>
             <w:r>
               <w:rPr>
                 <w:rFonts w:ascii="Times New Roman" w:hAnsi="Times New Roman" w:cs="Times New Roman"/>
@@ -6153,6 +6441,7 @@
               <w:t>phe.lpData</w:t>
             </w:r>
             <w:proofErr w:type="spellEnd"/>
+            <w:proofErr w:type="gramEnd"/>
             <w:r>
               <w:rPr>
                 <w:rFonts w:ascii="Times New Roman" w:hAnsi="Times New Roman" w:cs="Times New Roman"/>
@@ -6215,6 +6504,7 @@
               <w:t xml:space="preserve"> &lt;&lt; </w:t>
             </w:r>
             <w:proofErr w:type="spellStart"/>
+            <w:proofErr w:type="gramStart"/>
             <w:r>
               <w:rPr>
                 <w:rFonts w:ascii="Times New Roman" w:hAnsi="Times New Roman" w:cs="Times New Roman"/>
@@ -6224,6 +6514,7 @@
               <w:t>phe.cbData</w:t>
             </w:r>
             <w:proofErr w:type="spellEnd"/>
+            <w:proofErr w:type="gramEnd"/>
             <w:r>
               <w:rPr>
                 <w:rFonts w:ascii="Times New Roman" w:hAnsi="Times New Roman" w:cs="Times New Roman"/>
@@ -6268,6 +6559,7 @@
               <w:t>((</w:t>
             </w:r>
             <w:proofErr w:type="spellStart"/>
+            <w:proofErr w:type="gramStart"/>
             <w:r>
               <w:rPr>
                 <w:rFonts w:ascii="Times New Roman" w:hAnsi="Times New Roman" w:cs="Times New Roman"/>
@@ -6277,13 +6569,32 @@
               <w:t>phe.wFlags</w:t>
             </w:r>
             <w:proofErr w:type="spellEnd"/>
-            <w:r>
-              <w:rPr>
-                <w:rFonts w:ascii="Times New Roman" w:hAnsi="Times New Roman" w:cs="Times New Roman"/>
-                <w:sz w:val="28"/>
-                <w:lang w:val="en-US"/>
-              </w:rPr>
-              <w:t xml:space="preserve"> &amp; PROCESS_HEAP_REGION) ? " R" : "") &lt;&lt;</w:t>
+            <w:proofErr w:type="gramEnd"/>
+            <w:r>
+              <w:rPr>
+                <w:rFonts w:ascii="Times New Roman" w:hAnsi="Times New Roman" w:cs="Times New Roman"/>
+                <w:sz w:val="28"/>
+                <w:lang w:val="en-US"/>
+              </w:rPr>
+              <w:t xml:space="preserve"> &amp; PROCESS_HEAP_REGION) ? " R</w:t>
+            </w:r>
+            <w:proofErr w:type="gramStart"/>
+            <w:r>
+              <w:rPr>
+                <w:rFonts w:ascii="Times New Roman" w:hAnsi="Times New Roman" w:cs="Times New Roman"/>
+                <w:sz w:val="28"/>
+                <w:lang w:val="en-US"/>
+              </w:rPr>
+              <w:t>" :</w:t>
+            </w:r>
+            <w:proofErr w:type="gramEnd"/>
+            <w:r>
+              <w:rPr>
+                <w:rFonts w:ascii="Times New Roman" w:hAnsi="Times New Roman" w:cs="Times New Roman"/>
+                <w:sz w:val="28"/>
+                <w:lang w:val="en-US"/>
+              </w:rPr>
+              <w:t xml:space="preserve"> "") &lt;&lt;</w:t>
             </w:r>
           </w:p>
           <w:p>
@@ -6321,6 +6632,7 @@
               <w:t>((</w:t>
             </w:r>
             <w:proofErr w:type="spellStart"/>
+            <w:proofErr w:type="gramStart"/>
             <w:r>
               <w:rPr>
                 <w:rFonts w:ascii="Times New Roman" w:hAnsi="Times New Roman" w:cs="Times New Roman"/>
@@ -6330,13 +6642,32 @@
               <w:t>phe.wFlags</w:t>
             </w:r>
             <w:proofErr w:type="spellEnd"/>
-            <w:r>
-              <w:rPr>
-                <w:rFonts w:ascii="Times New Roman" w:hAnsi="Times New Roman" w:cs="Times New Roman"/>
-                <w:sz w:val="28"/>
-                <w:lang w:val="en-US"/>
-              </w:rPr>
-              <w:t xml:space="preserve"> &amp; PROCESS_HEAP_UNCOMMITTED_RANGE) ? " U" : "") &lt;&lt;</w:t>
+            <w:proofErr w:type="gramEnd"/>
+            <w:r>
+              <w:rPr>
+                <w:rFonts w:ascii="Times New Roman" w:hAnsi="Times New Roman" w:cs="Times New Roman"/>
+                <w:sz w:val="28"/>
+                <w:lang w:val="en-US"/>
+              </w:rPr>
+              <w:t xml:space="preserve"> &amp; PROCESS_HEAP_UNCOMMITTED_RANGE) ? " U</w:t>
+            </w:r>
+            <w:proofErr w:type="gramStart"/>
+            <w:r>
+              <w:rPr>
+                <w:rFonts w:ascii="Times New Roman" w:hAnsi="Times New Roman" w:cs="Times New Roman"/>
+                <w:sz w:val="28"/>
+                <w:lang w:val="en-US"/>
+              </w:rPr>
+              <w:t>" :</w:t>
+            </w:r>
+            <w:proofErr w:type="gramEnd"/>
+            <w:r>
+              <w:rPr>
+                <w:rFonts w:ascii="Times New Roman" w:hAnsi="Times New Roman" w:cs="Times New Roman"/>
+                <w:sz w:val="28"/>
+                <w:lang w:val="en-US"/>
+              </w:rPr>
+              <w:t xml:space="preserve"> "") &lt;&lt;</w:t>
             </w:r>
           </w:p>
           <w:p>
@@ -6374,6 +6705,7 @@
               <w:t>((</w:t>
             </w:r>
             <w:proofErr w:type="spellStart"/>
+            <w:proofErr w:type="gramStart"/>
             <w:r>
               <w:rPr>
                 <w:rFonts w:ascii="Times New Roman" w:hAnsi="Times New Roman" w:cs="Times New Roman"/>
@@ -6383,13 +6715,32 @@
               <w:t>phe.wFlags</w:t>
             </w:r>
             <w:proofErr w:type="spellEnd"/>
-            <w:r>
-              <w:rPr>
-                <w:rFonts w:ascii="Times New Roman" w:hAnsi="Times New Roman" w:cs="Times New Roman"/>
-                <w:sz w:val="28"/>
-                <w:lang w:val="en-US"/>
-              </w:rPr>
-              <w:t xml:space="preserve"> &amp; PROCESS_HEAP_ENTRY_BUSY) ? " B" : "") &lt;&lt; "\n";</w:t>
+            <w:proofErr w:type="gramEnd"/>
+            <w:r>
+              <w:rPr>
+                <w:rFonts w:ascii="Times New Roman" w:hAnsi="Times New Roman" w:cs="Times New Roman"/>
+                <w:sz w:val="28"/>
+                <w:lang w:val="en-US"/>
+              </w:rPr>
+              <w:t xml:space="preserve"> &amp; PROCESS_HEAP_ENTRY_BUSY) ? " B</w:t>
+            </w:r>
+            <w:proofErr w:type="gramStart"/>
+            <w:r>
+              <w:rPr>
+                <w:rFonts w:ascii="Times New Roman" w:hAnsi="Times New Roman" w:cs="Times New Roman"/>
+                <w:sz w:val="28"/>
+                <w:lang w:val="en-US"/>
+              </w:rPr>
+              <w:t>" :</w:t>
+            </w:r>
+            <w:proofErr w:type="gramEnd"/>
+            <w:r>
+              <w:rPr>
+                <w:rFonts w:ascii="Times New Roman" w:hAnsi="Times New Roman" w:cs="Times New Roman"/>
+                <w:sz w:val="28"/>
+                <w:lang w:val="en-US"/>
+              </w:rPr>
+              <w:t xml:space="preserve"> "") &lt;&lt; "\n";</w:t>
             </w:r>
           </w:p>
           <w:p>
@@ -6464,7 +6815,25 @@
                 <w:sz w:val="28"/>
                 <w:lang w:val="en-US"/>
               </w:rPr>
-              <w:t xml:space="preserve"> main()</w:t>
+              <w:t xml:space="preserve"> </w:t>
+            </w:r>
+            <w:proofErr w:type="gramStart"/>
+            <w:r>
+              <w:rPr>
+                <w:rFonts w:ascii="Times New Roman" w:hAnsi="Times New Roman" w:cs="Times New Roman"/>
+                <w:sz w:val="28"/>
+                <w:lang w:val="en-US"/>
+              </w:rPr>
+              <w:t>main(</w:t>
+            </w:r>
+            <w:proofErr w:type="gramEnd"/>
+            <w:r>
+              <w:rPr>
+                <w:rFonts w:ascii="Times New Roman" w:hAnsi="Times New Roman" w:cs="Times New Roman"/>
+                <w:sz w:val="28"/>
+                <w:lang w:val="en-US"/>
+              </w:rPr>
+              <w:t>)</w:t>
             </w:r>
           </w:p>
           <w:p>
@@ -6522,6 +6891,7 @@
               <w:t xml:space="preserve"> = </w:t>
             </w:r>
             <w:proofErr w:type="spellStart"/>
+            <w:proofErr w:type="gramStart"/>
             <w:r>
               <w:rPr>
                 <w:rFonts w:ascii="Times New Roman" w:hAnsi="Times New Roman" w:cs="Times New Roman"/>
@@ -6537,7 +6907,16 @@
                 <w:sz w:val="28"/>
                 <w:lang w:val="en-US"/>
               </w:rPr>
-              <w:t>();</w:t>
+              <w:t>(</w:t>
+            </w:r>
+            <w:proofErr w:type="gramEnd"/>
+            <w:r>
+              <w:rPr>
+                <w:rFonts w:ascii="Times New Roman" w:hAnsi="Times New Roman" w:cs="Times New Roman"/>
+                <w:sz w:val="28"/>
+                <w:lang w:val="en-US"/>
+              </w:rPr>
+              <w:t>);</w:t>
             </w:r>
           </w:p>
           <w:p>
@@ -6573,7 +6952,25 @@
                 <w:sz w:val="28"/>
                 <w:lang w:val="en-US"/>
               </w:rPr>
-              <w:t xml:space="preserve"> &lt;&lt; "\n==================  BEFORE  ==================\n\n";</w:t>
+              <w:t xml:space="preserve"> &lt;&lt; "\n=================</w:t>
+            </w:r>
+            <w:proofErr w:type="gramStart"/>
+            <w:r>
+              <w:rPr>
+                <w:rFonts w:ascii="Times New Roman" w:hAnsi="Times New Roman" w:cs="Times New Roman"/>
+                <w:sz w:val="28"/>
+                <w:lang w:val="en-US"/>
+              </w:rPr>
+              <w:t>=  BEFORE</w:t>
+            </w:r>
+            <w:proofErr w:type="gramEnd"/>
+            <w:r>
+              <w:rPr>
+                <w:rFonts w:ascii="Times New Roman" w:hAnsi="Times New Roman" w:cs="Times New Roman"/>
+                <w:sz w:val="28"/>
+                <w:lang w:val="en-US"/>
+              </w:rPr>
+              <w:t xml:space="preserve">  ==================\n\n";</w:t>
             </w:r>
           </w:p>
           <w:p>
@@ -6845,7 +7242,25 @@
                 <w:sz w:val="28"/>
                 <w:lang w:val="en-US"/>
               </w:rPr>
-              <w:t xml:space="preserve"> &lt;&lt; "\n\n==================  AFTER  ==================\n\n";</w:t>
+              <w:t xml:space="preserve"> &lt;&lt; "\n\n=================</w:t>
+            </w:r>
+            <w:proofErr w:type="gramStart"/>
+            <w:r>
+              <w:rPr>
+                <w:rFonts w:ascii="Times New Roman" w:hAnsi="Times New Roman" w:cs="Times New Roman"/>
+                <w:sz w:val="28"/>
+                <w:lang w:val="en-US"/>
+              </w:rPr>
+              <w:t>=  AFTER</w:t>
+            </w:r>
+            <w:proofErr w:type="gramEnd"/>
+            <w:r>
+              <w:rPr>
+                <w:rFonts w:ascii="Times New Roman" w:hAnsi="Times New Roman" w:cs="Times New Roman"/>
+                <w:sz w:val="28"/>
+                <w:lang w:val="en-US"/>
+              </w:rPr>
+              <w:t xml:space="preserve">  ==================\n\n";</w:t>
             </w:r>
           </w:p>
           <w:p>
@@ -7326,6 +7741,7 @@
               <w:t xml:space="preserve">void </w:t>
             </w:r>
             <w:proofErr w:type="spellStart"/>
+            <w:proofErr w:type="gramStart"/>
             <w:r>
               <w:rPr>
                 <w:rFonts w:ascii="Times New Roman" w:hAnsi="Times New Roman" w:cs="Times New Roman"/>
@@ -7341,7 +7757,16 @@
                 <w:sz w:val="28"/>
                 <w:lang w:val="en-US"/>
               </w:rPr>
-              <w:t xml:space="preserve">(HANDLE </w:t>
+              <w:t>(</w:t>
+            </w:r>
+            <w:proofErr w:type="gramEnd"/>
+            <w:r>
+              <w:rPr>
+                <w:rFonts w:ascii="Times New Roman" w:hAnsi="Times New Roman" w:cs="Times New Roman"/>
+                <w:sz w:val="28"/>
+                <w:lang w:val="en-US"/>
+              </w:rPr>
+              <w:t xml:space="preserve">HANDLE </w:t>
             </w:r>
             <w:proofErr w:type="spellStart"/>
             <w:r>
@@ -7435,6 +7860,7 @@
               <w:tab/>
             </w:r>
             <w:proofErr w:type="spellStart"/>
+            <w:proofErr w:type="gramStart"/>
             <w:r>
               <w:rPr>
                 <w:rFonts w:ascii="Times New Roman" w:hAnsi="Times New Roman" w:cs="Times New Roman"/>
@@ -7444,6 +7870,7 @@
               <w:t>phe.lpData</w:t>
             </w:r>
             <w:proofErr w:type="spellEnd"/>
+            <w:proofErr w:type="gramEnd"/>
             <w:r>
               <w:rPr>
                 <w:rFonts w:ascii="Times New Roman" w:hAnsi="Times New Roman" w:cs="Times New Roman"/>
@@ -7472,6 +7899,7 @@
               <w:t>while (</w:t>
             </w:r>
             <w:proofErr w:type="spellStart"/>
+            <w:proofErr w:type="gramStart"/>
             <w:r>
               <w:rPr>
                 <w:rFonts w:ascii="Times New Roman" w:hAnsi="Times New Roman" w:cs="Times New Roman"/>
@@ -7490,6 +7918,7 @@
               <w:t>(</w:t>
             </w:r>
             <w:proofErr w:type="spellStart"/>
+            <w:proofErr w:type="gramEnd"/>
             <w:r>
               <w:rPr>
                 <w:rFonts w:ascii="Times New Roman" w:hAnsi="Times New Roman" w:cs="Times New Roman"/>
@@ -7673,7 +8102,6 @@
               <w:rPr>
                 <w:rFonts w:ascii="Times New Roman" w:hAnsi="Times New Roman" w:cs="Times New Roman"/>
                 <w:sz w:val="28"/>
-                <w:lang w:val="en-US"/>
               </w:rPr>
             </w:pPr>
             <w:r>
@@ -7704,7 +8132,6 @@
               <w:rPr>
                 <w:rFonts w:ascii="Times New Roman" w:hAnsi="Times New Roman" w:cs="Times New Roman"/>
                 <w:sz w:val="28"/>
-                <w:lang w:val="en-US"/>
               </w:rPr>
               <w:t xml:space="preserve"> &lt;&lt; "-- </w:t>
             </w:r>
@@ -7720,7 +8147,6 @@
               <w:rPr>
                 <w:rFonts w:ascii="Times New Roman" w:hAnsi="Times New Roman" w:cs="Times New Roman"/>
                 <w:sz w:val="28"/>
-                <w:lang w:val="en-US"/>
               </w:rPr>
               <w:t xml:space="preserve"> = " &lt;&lt; </w:t>
             </w:r>
@@ -7738,7 +8164,6 @@
               <w:rPr>
                 <w:rFonts w:ascii="Times New Roman" w:hAnsi="Times New Roman" w:cs="Times New Roman"/>
                 <w:sz w:val="28"/>
-                <w:lang w:val="en-US"/>
               </w:rPr>
               <w:t xml:space="preserve"> &lt;&lt; </w:t>
             </w:r>
@@ -7754,11 +8179,11 @@
               <w:rPr>
                 <w:rFonts w:ascii="Times New Roman" w:hAnsi="Times New Roman" w:cs="Times New Roman"/>
                 <w:sz w:val="28"/>
-                <w:lang w:val="en-US"/>
               </w:rPr>
               <w:t xml:space="preserve"> &lt;&lt; </w:t>
             </w:r>
             <w:proofErr w:type="spellStart"/>
+            <w:proofErr w:type="gramStart"/>
             <w:r>
               <w:rPr>
                 <w:rFonts w:ascii="Times New Roman" w:hAnsi="Times New Roman" w:cs="Times New Roman"/>
@@ -7767,14 +8192,15 @@
               </w:rPr>
               <w:t>phe</w:t>
             </w:r>
-            <w:r>
-              <w:rPr>
-                <w:rFonts w:ascii="Times New Roman" w:hAnsi="Times New Roman" w:cs="Times New Roman"/>
-                <w:sz w:val="28"/>
-                <w:lang w:val="en-US"/>
+            <w:proofErr w:type="spellEnd"/>
+            <w:r>
+              <w:rPr>
+                <w:rFonts w:ascii="Times New Roman" w:hAnsi="Times New Roman" w:cs="Times New Roman"/>
+                <w:sz w:val="28"/>
               </w:rPr>
               <w:t>.</w:t>
             </w:r>
+            <w:proofErr w:type="spellStart"/>
             <w:r>
               <w:rPr>
                 <w:rFonts w:ascii="Times New Roman" w:hAnsi="Times New Roman" w:cs="Times New Roman"/>
@@ -7784,11 +8210,11 @@
               <w:t>lpData</w:t>
             </w:r>
             <w:proofErr w:type="spellEnd"/>
-            <w:r>
-              <w:rPr>
-                <w:rFonts w:ascii="Times New Roman" w:hAnsi="Times New Roman" w:cs="Times New Roman"/>
-                <w:sz w:val="28"/>
-                <w:lang w:val="en-US"/>
+            <w:proofErr w:type="gramEnd"/>
+            <w:r>
+              <w:rPr>
+                <w:rFonts w:ascii="Times New Roman" w:hAnsi="Times New Roman" w:cs="Times New Roman"/>
+                <w:sz w:val="28"/>
               </w:rPr>
               <w:t xml:space="preserve"> &lt;&lt;</w:t>
             </w:r>
@@ -7799,14 +8225,12 @@
               <w:rPr>
                 <w:rFonts w:ascii="Times New Roman" w:hAnsi="Times New Roman" w:cs="Times New Roman"/>
                 <w:sz w:val="28"/>
-                <w:lang w:val="en-US"/>
-              </w:rPr>
-            </w:pPr>
-            <w:r>
-              <w:rPr>
-                <w:rFonts w:ascii="Times New Roman" w:hAnsi="Times New Roman" w:cs="Times New Roman"/>
-                <w:sz w:val="28"/>
-                <w:lang w:val="en-US"/>
+              </w:rPr>
+            </w:pPr>
+            <w:r>
+              <w:rPr>
+                <w:rFonts w:ascii="Times New Roman" w:hAnsi="Times New Roman" w:cs="Times New Roman"/>
+                <w:sz w:val="28"/>
               </w:rPr>
               <w:tab/>
             </w:r>
@@ -7814,7 +8238,6 @@
               <w:rPr>
                 <w:rFonts w:ascii="Times New Roman" w:hAnsi="Times New Roman" w:cs="Times New Roman"/>
                 <w:sz w:val="28"/>
-                <w:lang w:val="en-US"/>
               </w:rPr>
               <w:tab/>
             </w:r>
@@ -7822,7 +8245,6 @@
               <w:rPr>
                 <w:rFonts w:ascii="Times New Roman" w:hAnsi="Times New Roman" w:cs="Times New Roman"/>
                 <w:sz w:val="28"/>
-                <w:lang w:val="en-US"/>
               </w:rPr>
               <w:tab/>
               <w:t xml:space="preserve">", </w:t>
@@ -7839,9 +8261,16 @@
               <w:rPr>
                 <w:rFonts w:ascii="Times New Roman" w:hAnsi="Times New Roman" w:cs="Times New Roman"/>
                 <w:sz w:val="28"/>
-                <w:lang w:val="en-US"/>
-              </w:rPr>
-              <w:t xml:space="preserve"> = " &lt;&lt; </w:t>
+              </w:rPr>
+              <w:t xml:space="preserve"> = " </w:t>
+            </w:r>
+            <w:proofErr w:type="gramStart"/>
+            <w:r>
+              <w:rPr>
+                <w:rFonts w:ascii="Times New Roman" w:hAnsi="Times New Roman" w:cs="Times New Roman"/>
+                <w:sz w:val="28"/>
+              </w:rPr>
+              <w:t xml:space="preserve">&lt;&lt; </w:t>
             </w:r>
             <w:proofErr w:type="spellStart"/>
             <w:r>
@@ -7853,11 +8282,11 @@
               <w:t>dec</w:t>
             </w:r>
             <w:proofErr w:type="spellEnd"/>
-            <w:r>
-              <w:rPr>
-                <w:rFonts w:ascii="Times New Roman" w:hAnsi="Times New Roman" w:cs="Times New Roman"/>
-                <w:sz w:val="28"/>
-                <w:lang w:val="en-US"/>
+            <w:proofErr w:type="gramEnd"/>
+            <w:r>
+              <w:rPr>
+                <w:rFonts w:ascii="Times New Roman" w:hAnsi="Times New Roman" w:cs="Times New Roman"/>
+                <w:sz w:val="28"/>
               </w:rPr>
               <w:t xml:space="preserve"> &lt;&lt; </w:t>
             </w:r>
@@ -7870,14 +8299,15 @@
               </w:rPr>
               <w:t>phe</w:t>
             </w:r>
-            <w:r>
-              <w:rPr>
-                <w:rFonts w:ascii="Times New Roman" w:hAnsi="Times New Roman" w:cs="Times New Roman"/>
-                <w:sz w:val="28"/>
-                <w:lang w:val="en-US"/>
+            <w:proofErr w:type="spellEnd"/>
+            <w:r>
+              <w:rPr>
+                <w:rFonts w:ascii="Times New Roman" w:hAnsi="Times New Roman" w:cs="Times New Roman"/>
+                <w:sz w:val="28"/>
               </w:rPr>
               <w:t>.</w:t>
             </w:r>
+            <w:proofErr w:type="spellStart"/>
             <w:r>
               <w:rPr>
                 <w:rFonts w:ascii="Times New Roman" w:hAnsi="Times New Roman" w:cs="Times New Roman"/>
@@ -7891,7 +8321,6 @@
               <w:rPr>
                 <w:rFonts w:ascii="Times New Roman" w:hAnsi="Times New Roman" w:cs="Times New Roman"/>
                 <w:sz w:val="28"/>
-                <w:lang w:val="en-US"/>
               </w:rPr>
               <w:t xml:space="preserve"> &lt;&lt;</w:t>
             </w:r>
@@ -7909,7 +8338,6 @@
               <w:rPr>
                 <w:rFonts w:ascii="Times New Roman" w:hAnsi="Times New Roman" w:cs="Times New Roman"/>
                 <w:sz w:val="28"/>
-                <w:lang w:val="en-US"/>
               </w:rPr>
               <w:tab/>
             </w:r>
@@ -7917,7 +8345,6 @@
               <w:rPr>
                 <w:rFonts w:ascii="Times New Roman" w:hAnsi="Times New Roman" w:cs="Times New Roman"/>
                 <w:sz w:val="28"/>
-                <w:lang w:val="en-US"/>
               </w:rPr>
               <w:tab/>
             </w:r>
@@ -7925,7 +8352,6 @@
               <w:rPr>
                 <w:rFonts w:ascii="Times New Roman" w:hAnsi="Times New Roman" w:cs="Times New Roman"/>
                 <w:sz w:val="28"/>
-                <w:lang w:val="en-US"/>
               </w:rPr>
               <w:tab/>
             </w:r>
@@ -7938,6 +8364,7 @@
               <w:t>((</w:t>
             </w:r>
             <w:proofErr w:type="spellStart"/>
+            <w:proofErr w:type="gramStart"/>
             <w:r>
               <w:rPr>
                 <w:rFonts w:ascii="Times New Roman" w:hAnsi="Times New Roman" w:cs="Times New Roman"/>
@@ -7947,13 +8374,32 @@
               <w:t>phe.wFlags</w:t>
             </w:r>
             <w:proofErr w:type="spellEnd"/>
-            <w:r>
-              <w:rPr>
-                <w:rFonts w:ascii="Times New Roman" w:hAnsi="Times New Roman" w:cs="Times New Roman"/>
-                <w:sz w:val="28"/>
-                <w:lang w:val="en-US"/>
-              </w:rPr>
-              <w:t xml:space="preserve"> &amp; PROCESS_HEAP_REGION) ? " R" : "") &lt;&lt;</w:t>
+            <w:proofErr w:type="gramEnd"/>
+            <w:r>
+              <w:rPr>
+                <w:rFonts w:ascii="Times New Roman" w:hAnsi="Times New Roman" w:cs="Times New Roman"/>
+                <w:sz w:val="28"/>
+                <w:lang w:val="en-US"/>
+              </w:rPr>
+              <w:t xml:space="preserve"> &amp; PROCESS_HEAP_REGION) ? " R</w:t>
+            </w:r>
+            <w:proofErr w:type="gramStart"/>
+            <w:r>
+              <w:rPr>
+                <w:rFonts w:ascii="Times New Roman" w:hAnsi="Times New Roman" w:cs="Times New Roman"/>
+                <w:sz w:val="28"/>
+                <w:lang w:val="en-US"/>
+              </w:rPr>
+              <w:t>" :</w:t>
+            </w:r>
+            <w:proofErr w:type="gramEnd"/>
+            <w:r>
+              <w:rPr>
+                <w:rFonts w:ascii="Times New Roman" w:hAnsi="Times New Roman" w:cs="Times New Roman"/>
+                <w:sz w:val="28"/>
+                <w:lang w:val="en-US"/>
+              </w:rPr>
+              <w:t xml:space="preserve"> "") &lt;&lt;</w:t>
             </w:r>
           </w:p>
           <w:p>
@@ -7991,6 +8437,7 @@
               <w:t>((</w:t>
             </w:r>
             <w:proofErr w:type="spellStart"/>
+            <w:proofErr w:type="gramStart"/>
             <w:r>
               <w:rPr>
                 <w:rFonts w:ascii="Times New Roman" w:hAnsi="Times New Roman" w:cs="Times New Roman"/>
@@ -8000,13 +8447,32 @@
               <w:t>phe.wFlags</w:t>
             </w:r>
             <w:proofErr w:type="spellEnd"/>
-            <w:r>
-              <w:rPr>
-                <w:rFonts w:ascii="Times New Roman" w:hAnsi="Times New Roman" w:cs="Times New Roman"/>
-                <w:sz w:val="28"/>
-                <w:lang w:val="en-US"/>
-              </w:rPr>
-              <w:t xml:space="preserve"> &amp; PROCESS_HEAP_UNCOMMITTED_RANGE) ? " U" : "") &lt;&lt;</w:t>
+            <w:proofErr w:type="gramEnd"/>
+            <w:r>
+              <w:rPr>
+                <w:rFonts w:ascii="Times New Roman" w:hAnsi="Times New Roman" w:cs="Times New Roman"/>
+                <w:sz w:val="28"/>
+                <w:lang w:val="en-US"/>
+              </w:rPr>
+              <w:t xml:space="preserve"> &amp; PROCESS_HEAP_UNCOMMITTED_RANGE) ? " U</w:t>
+            </w:r>
+            <w:proofErr w:type="gramStart"/>
+            <w:r>
+              <w:rPr>
+                <w:rFonts w:ascii="Times New Roman" w:hAnsi="Times New Roman" w:cs="Times New Roman"/>
+                <w:sz w:val="28"/>
+                <w:lang w:val="en-US"/>
+              </w:rPr>
+              <w:t>" :</w:t>
+            </w:r>
+            <w:proofErr w:type="gramEnd"/>
+            <w:r>
+              <w:rPr>
+                <w:rFonts w:ascii="Times New Roman" w:hAnsi="Times New Roman" w:cs="Times New Roman"/>
+                <w:sz w:val="28"/>
+                <w:lang w:val="en-US"/>
+              </w:rPr>
+              <w:t xml:space="preserve"> "") &lt;&lt;</w:t>
             </w:r>
           </w:p>
           <w:p>
@@ -8043,6 +8509,7 @@
               <w:t>((</w:t>
             </w:r>
             <w:proofErr w:type="spellStart"/>
+            <w:proofErr w:type="gramStart"/>
             <w:r>
               <w:rPr>
                 <w:rFonts w:ascii="Times New Roman" w:hAnsi="Times New Roman" w:cs="Times New Roman"/>
@@ -8052,6 +8519,7 @@
               <w:t>phe.wFlags</w:t>
             </w:r>
             <w:proofErr w:type="spellEnd"/>
+            <w:proofErr w:type="gramEnd"/>
             <w:r>
               <w:rPr>
                 <w:rFonts w:ascii="Times New Roman" w:hAnsi="Times New Roman" w:cs="Times New Roman"/>
@@ -8075,12 +8543,21 @@
               </w:rPr>
               <w:t>B</w:t>
             </w:r>
-            <w:r>
-              <w:rPr>
-                <w:rFonts w:ascii="Times New Roman" w:hAnsi="Times New Roman" w:cs="Times New Roman"/>
-                <w:sz w:val="28"/>
-              </w:rPr>
-              <w:t>" : "") &lt;&lt; "\</w:t>
+            <w:proofErr w:type="gramStart"/>
+            <w:r>
+              <w:rPr>
+                <w:rFonts w:ascii="Times New Roman" w:hAnsi="Times New Roman" w:cs="Times New Roman"/>
+                <w:sz w:val="28"/>
+              </w:rPr>
+              <w:t>" :</w:t>
+            </w:r>
+            <w:proofErr w:type="gramEnd"/>
+            <w:r>
+              <w:rPr>
+                <w:rFonts w:ascii="Times New Roman" w:hAnsi="Times New Roman" w:cs="Times New Roman"/>
+                <w:sz w:val="28"/>
+              </w:rPr>
+              <w:t xml:space="preserve"> "") &lt;&lt; "\</w:t>
             </w:r>
             <w:r>
               <w:rPr>
@@ -8165,6 +8642,7 @@
               </w:rPr>
               <w:t xml:space="preserve"> </w:t>
             </w:r>
+            <w:proofErr w:type="gramStart"/>
             <w:r>
               <w:rPr>
                 <w:rFonts w:ascii="Times New Roman" w:hAnsi="Times New Roman" w:cs="Times New Roman"/>
@@ -8178,7 +8656,15 @@
                 <w:rFonts w:ascii="Times New Roman" w:hAnsi="Times New Roman" w:cs="Times New Roman"/>
                 <w:sz w:val="28"/>
               </w:rPr>
-              <w:t>()</w:t>
+              <w:t>(</w:t>
+            </w:r>
+            <w:proofErr w:type="gramEnd"/>
+            <w:r>
+              <w:rPr>
+                <w:rFonts w:ascii="Times New Roman" w:hAnsi="Times New Roman" w:cs="Times New Roman"/>
+                <w:sz w:val="28"/>
+              </w:rPr>
+              <w:t>)</w:t>
             </w:r>
           </w:p>
           <w:p>
@@ -8316,6 +8802,7 @@
               <w:t xml:space="preserve">HANDLE heap = </w:t>
             </w:r>
             <w:proofErr w:type="spellStart"/>
+            <w:proofErr w:type="gramStart"/>
             <w:r>
               <w:rPr>
                 <w:rFonts w:ascii="Times New Roman" w:hAnsi="Times New Roman" w:cs="Times New Roman"/>
@@ -8331,7 +8818,16 @@
                 <w:sz w:val="28"/>
                 <w:lang w:val="en-US"/>
               </w:rPr>
-              <w:t>(HEAP_NO_SERIALIZE | HEAP_ZERO_MEMORY, 4096 * 1024, 0);</w:t>
+              <w:t>(</w:t>
+            </w:r>
+            <w:proofErr w:type="gramEnd"/>
+            <w:r>
+              <w:rPr>
+                <w:rFonts w:ascii="Times New Roman" w:hAnsi="Times New Roman" w:cs="Times New Roman"/>
+                <w:sz w:val="28"/>
+                <w:lang w:val="en-US"/>
+              </w:rPr>
+              <w:t>HEAP_NO_SERIALIZE | HEAP_ZERO_MEMORY, 4096 * 1024, 0);</w:t>
             </w:r>
           </w:p>
           <w:p>
@@ -8425,6 +8921,7 @@
               <w:t>int</w:t>
             </w:r>
             <w:proofErr w:type="spellEnd"/>
+            <w:proofErr w:type="gramStart"/>
             <w:r>
               <w:rPr>
                 <w:rFonts w:ascii="Times New Roman" w:hAnsi="Times New Roman" w:cs="Times New Roman"/>
@@ -8443,6 +8940,7 @@
               <w:t>HeapAlloc</w:t>
             </w:r>
             <w:proofErr w:type="spellEnd"/>
+            <w:proofErr w:type="gramEnd"/>
             <w:r>
               <w:rPr>
                 <w:rFonts w:ascii="Times New Roman" w:hAnsi="Times New Roman" w:cs="Times New Roman"/>
@@ -8606,6 +9104,7 @@
               <w:tab/>
             </w:r>
             <w:proofErr w:type="spellStart"/>
+            <w:proofErr w:type="gramStart"/>
             <w:r>
               <w:rPr>
                 <w:rFonts w:ascii="Times New Roman" w:hAnsi="Times New Roman" w:cs="Times New Roman"/>
@@ -8621,7 +9120,16 @@
                 <w:sz w:val="28"/>
                 <w:lang w:val="en-US"/>
               </w:rPr>
-              <w:t>(heap, HEAP_NO_SERIALIZE, x1);</w:t>
+              <w:t>(</w:t>
+            </w:r>
+            <w:proofErr w:type="gramEnd"/>
+            <w:r>
+              <w:rPr>
+                <w:rFonts w:ascii="Times New Roman" w:hAnsi="Times New Roman" w:cs="Times New Roman"/>
+                <w:sz w:val="28"/>
+                <w:lang w:val="en-US"/>
+              </w:rPr>
+              <w:t>heap, HEAP_NO_SERIALIZE, x1);</w:t>
             </w:r>
           </w:p>
           <w:p>
@@ -8922,6 +9430,7 @@
         <w:t xml:space="preserve">Продемонстрируйте с помощью </w:t>
       </w:r>
       <w:proofErr w:type="spellStart"/>
+      <w:proofErr w:type="gramStart"/>
       <w:r>
         <w:rPr>
           <w:rFonts w:ascii="Times New Roman" w:hAnsi="Times New Roman" w:cs="Times New Roman"/>
@@ -8936,7 +9445,15 @@
           <w:rFonts w:ascii="Times New Roman" w:hAnsi="Times New Roman" w:cs="Times New Roman"/>
           <w:sz w:val="28"/>
         </w:rPr>
-        <w:t xml:space="preserve">  структуру  адресного пространства.</w:t>
+        <w:t xml:space="preserve">  структуру</w:t>
+      </w:r>
+      <w:proofErr w:type="gramEnd"/>
+      <w:r>
+        <w:rPr>
+          <w:rFonts w:ascii="Times New Roman" w:hAnsi="Times New Roman" w:cs="Times New Roman"/>
+          <w:sz w:val="28"/>
+        </w:rPr>
+        <w:t xml:space="preserve">  адресного пространства.</w:t>
       </w:r>
     </w:p>
     <w:p>
@@ -9445,7 +9962,6 @@
               <w:rPr>
                 <w:rFonts w:ascii="Times New Roman" w:hAnsi="Times New Roman" w:cs="Times New Roman"/>
                 <w:sz w:val="28"/>
-                <w:lang w:val="en-US"/>
               </w:rPr>
             </w:pPr>
             <w:r>
@@ -9455,128 +9971,85 @@
                 <w:lang w:val="en-US"/>
               </w:rPr>
               <w:tab/>
-              <w:t xml:space="preserve">.text - </w:t>
-            </w:r>
-            <w:proofErr w:type="spellStart"/>
-            <w:r>
-              <w:rPr>
-                <w:rFonts w:ascii="Times New Roman" w:hAnsi="Times New Roman" w:cs="Times New Roman"/>
-                <w:sz w:val="28"/>
-                <w:lang w:val="en-US"/>
-              </w:rPr>
-              <w:t>секция</w:t>
-            </w:r>
-            <w:proofErr w:type="spellEnd"/>
-            <w:r>
-              <w:rPr>
-                <w:rFonts w:ascii="Times New Roman" w:hAnsi="Times New Roman" w:cs="Times New Roman"/>
-                <w:sz w:val="28"/>
-                <w:lang w:val="en-US"/>
-              </w:rPr>
-              <w:t xml:space="preserve"> с </w:t>
-            </w:r>
-            <w:proofErr w:type="spellStart"/>
-            <w:r>
-              <w:rPr>
-                <w:rFonts w:ascii="Times New Roman" w:hAnsi="Times New Roman" w:cs="Times New Roman"/>
-                <w:sz w:val="28"/>
-                <w:lang w:val="en-US"/>
-              </w:rPr>
-              <w:t>кодом</w:t>
-            </w:r>
-            <w:proofErr w:type="spellEnd"/>
-            <w:r>
-              <w:rPr>
-                <w:rFonts w:ascii="Times New Roman" w:hAnsi="Times New Roman" w:cs="Times New Roman"/>
-                <w:sz w:val="28"/>
-                <w:lang w:val="en-US"/>
-              </w:rPr>
-              <w:t xml:space="preserve"> (+</w:t>
-            </w:r>
-            <w:proofErr w:type="spellStart"/>
-            <w:r>
-              <w:rPr>
-                <w:rFonts w:ascii="Times New Roman" w:hAnsi="Times New Roman" w:cs="Times New Roman"/>
-                <w:sz w:val="28"/>
-                <w:lang w:val="en-US"/>
-              </w:rPr>
-              <w:t>константы</w:t>
-            </w:r>
-            <w:proofErr w:type="spellEnd"/>
-            <w:r>
-              <w:rPr>
-                <w:rFonts w:ascii="Times New Roman" w:hAnsi="Times New Roman" w:cs="Times New Roman"/>
-                <w:sz w:val="28"/>
-                <w:lang w:val="en-US"/>
-              </w:rPr>
-              <w:t>)</w:t>
-            </w:r>
-          </w:p>
-          <w:p>
-            <w:pPr>
-              <w:jc w:val="both"/>
-              <w:rPr>
-                <w:rFonts w:ascii="Times New Roman" w:hAnsi="Times New Roman" w:cs="Times New Roman"/>
-                <w:sz w:val="28"/>
-                <w:lang w:val="en-US"/>
-              </w:rPr>
-            </w:pPr>
-            <w:r>
-              <w:rPr>
-                <w:rFonts w:ascii="Times New Roman" w:hAnsi="Times New Roman" w:cs="Times New Roman"/>
-                <w:sz w:val="28"/>
-                <w:lang w:val="en-US"/>
-              </w:rPr>
-              <w:tab/>
-              <w:t xml:space="preserve">.data - </w:t>
-            </w:r>
-            <w:proofErr w:type="spellStart"/>
-            <w:r>
-              <w:rPr>
-                <w:rFonts w:ascii="Times New Roman" w:hAnsi="Times New Roman" w:cs="Times New Roman"/>
-                <w:sz w:val="28"/>
-                <w:lang w:val="en-US"/>
-              </w:rPr>
-              <w:t>инициализированные</w:t>
-            </w:r>
-            <w:proofErr w:type="spellEnd"/>
-            <w:r>
-              <w:rPr>
-                <w:rFonts w:ascii="Times New Roman" w:hAnsi="Times New Roman" w:cs="Times New Roman"/>
-                <w:sz w:val="28"/>
-                <w:lang w:val="en-US"/>
-              </w:rPr>
-              <w:t xml:space="preserve"> </w:t>
-            </w:r>
-            <w:proofErr w:type="spellStart"/>
-            <w:r>
-              <w:rPr>
-                <w:rFonts w:ascii="Times New Roman" w:hAnsi="Times New Roman" w:cs="Times New Roman"/>
-                <w:sz w:val="28"/>
-                <w:lang w:val="en-US"/>
-              </w:rPr>
-              <w:t>данные</w:t>
-            </w:r>
-            <w:proofErr w:type="spellEnd"/>
-          </w:p>
-          <w:p>
-            <w:pPr>
-              <w:jc w:val="both"/>
-              <w:rPr>
-                <w:rFonts w:ascii="Times New Roman" w:hAnsi="Times New Roman" w:cs="Times New Roman"/>
-                <w:sz w:val="28"/>
-                <w:lang w:val="en-US"/>
-              </w:rPr>
-            </w:pPr>
-            <w:r>
-              <w:rPr>
-                <w:rFonts w:ascii="Times New Roman" w:hAnsi="Times New Roman" w:cs="Times New Roman"/>
-                <w:sz w:val="28"/>
-                <w:lang w:val="en-US"/>
+            </w:r>
+            <w:r>
+              <w:rPr>
+                <w:rFonts w:ascii="Times New Roman" w:hAnsi="Times New Roman" w:cs="Times New Roman"/>
+                <w:sz w:val="28"/>
+              </w:rPr>
+              <w:t>.</w:t>
+            </w:r>
+            <w:r>
+              <w:rPr>
+                <w:rFonts w:ascii="Times New Roman" w:hAnsi="Times New Roman" w:cs="Times New Roman"/>
+                <w:sz w:val="28"/>
+                <w:lang w:val="en-US"/>
+              </w:rPr>
+              <w:t>text</w:t>
+            </w:r>
+            <w:r>
+              <w:rPr>
+                <w:rFonts w:ascii="Times New Roman" w:hAnsi="Times New Roman" w:cs="Times New Roman"/>
+                <w:sz w:val="28"/>
+              </w:rPr>
+              <w:t xml:space="preserve"> - секция с кодом (+константы)</w:t>
+            </w:r>
+          </w:p>
+          <w:p>
+            <w:pPr>
+              <w:jc w:val="both"/>
+              <w:rPr>
+                <w:rFonts w:ascii="Times New Roman" w:hAnsi="Times New Roman" w:cs="Times New Roman"/>
+                <w:sz w:val="28"/>
+              </w:rPr>
+            </w:pPr>
+            <w:r>
+              <w:rPr>
+                <w:rFonts w:ascii="Times New Roman" w:hAnsi="Times New Roman" w:cs="Times New Roman"/>
+                <w:sz w:val="28"/>
               </w:rPr>
               <w:tab/>
               <w:t>.</w:t>
             </w:r>
+            <w:r>
+              <w:rPr>
+                <w:rFonts w:ascii="Times New Roman" w:hAnsi="Times New Roman" w:cs="Times New Roman"/>
+                <w:sz w:val="28"/>
+                <w:lang w:val="en-US"/>
+              </w:rPr>
+              <w:t>data</w:t>
+            </w:r>
+            <w:r>
+              <w:rPr>
+                <w:rFonts w:ascii="Times New Roman" w:hAnsi="Times New Roman" w:cs="Times New Roman"/>
+                <w:sz w:val="28"/>
+              </w:rPr>
+              <w:t xml:space="preserve"> - инициализированные данные</w:t>
+            </w:r>
+          </w:p>
+          <w:p>
+            <w:pPr>
+              <w:jc w:val="both"/>
+              <w:rPr>
+                <w:rFonts w:ascii="Times New Roman" w:hAnsi="Times New Roman" w:cs="Times New Roman"/>
+                <w:sz w:val="28"/>
+              </w:rPr>
+            </w:pPr>
+            <w:r>
+              <w:rPr>
+                <w:rFonts w:ascii="Times New Roman" w:hAnsi="Times New Roman" w:cs="Times New Roman"/>
+                <w:sz w:val="28"/>
+              </w:rPr>
+              <w:tab/>
+            </w:r>
+            <w:proofErr w:type="gramStart"/>
+            <w:r>
+              <w:rPr>
+                <w:rFonts w:ascii="Times New Roman" w:hAnsi="Times New Roman" w:cs="Times New Roman"/>
+                <w:sz w:val="28"/>
+              </w:rPr>
+              <w:t>.</w:t>
+            </w:r>
             <w:proofErr w:type="spellStart"/>
             <w:r>
               <w:rPr>
@@ -9587,22 +10060,60 @@
               <w:t>bss</w:t>
             </w:r>
             <w:proofErr w:type="spellEnd"/>
-            <w:r>
-              <w:rPr>
-                <w:rFonts w:ascii="Times New Roman" w:hAnsi="Times New Roman" w:cs="Times New Roman"/>
-                <w:sz w:val="28"/>
-                <w:lang w:val="en-US"/>
-              </w:rPr>
-              <w:t xml:space="preserve">  - </w:t>
-            </w:r>
-            <w:proofErr w:type="spellStart"/>
-            <w:r>
-              <w:rPr>
-                <w:rFonts w:ascii="Times New Roman" w:hAnsi="Times New Roman" w:cs="Times New Roman"/>
-                <w:sz w:val="28"/>
-                <w:lang w:val="en-US"/>
-              </w:rPr>
-              <w:t>неинициализированные</w:t>
+            <w:proofErr w:type="gramEnd"/>
+            <w:r>
+              <w:rPr>
+                <w:rFonts w:ascii="Times New Roman" w:hAnsi="Times New Roman" w:cs="Times New Roman"/>
+                <w:sz w:val="28"/>
+              </w:rPr>
+              <w:t xml:space="preserve">  - неинициализированные данные</w:t>
+            </w:r>
+          </w:p>
+          <w:p>
+            <w:pPr>
+              <w:jc w:val="both"/>
+              <w:rPr>
+                <w:rFonts w:ascii="Times New Roman" w:hAnsi="Times New Roman" w:cs="Times New Roman"/>
+                <w:sz w:val="28"/>
+                <w:lang w:val="en-US"/>
+              </w:rPr>
+            </w:pPr>
+            <w:r>
+              <w:rPr>
+                <w:rFonts w:ascii="Times New Roman" w:hAnsi="Times New Roman" w:cs="Times New Roman"/>
+                <w:sz w:val="28"/>
+                <w:lang w:val="en-US"/>
+              </w:rPr>
+              <w:t>*/</w:t>
+            </w:r>
+          </w:p>
+          <w:p>
+            <w:pPr>
+              <w:jc w:val="both"/>
+              <w:rPr>
+                <w:rFonts w:ascii="Times New Roman" w:hAnsi="Times New Roman" w:cs="Times New Roman"/>
+                <w:sz w:val="28"/>
+                <w:lang w:val="en-US"/>
+              </w:rPr>
+            </w:pPr>
+          </w:p>
+          <w:p>
+            <w:pPr>
+              <w:jc w:val="both"/>
+              <w:rPr>
+                <w:rFonts w:ascii="Times New Roman" w:hAnsi="Times New Roman" w:cs="Times New Roman"/>
+                <w:sz w:val="28"/>
+                <w:lang w:val="en-US"/>
+              </w:rPr>
+            </w:pPr>
+            <w:proofErr w:type="spellStart"/>
+            <w:r>
+              <w:rPr>
+                <w:rFonts w:ascii="Times New Roman" w:hAnsi="Times New Roman" w:cs="Times New Roman"/>
+                <w:sz w:val="28"/>
+                <w:lang w:val="en-US"/>
+              </w:rPr>
+              <w:t>int</w:t>
             </w:r>
             <w:proofErr w:type="spellEnd"/>
             <w:r>
@@ -9613,71 +10124,23 @@
               </w:rPr>
               <w:t xml:space="preserve"> </w:t>
             </w:r>
-            <w:proofErr w:type="spellStart"/>
-            <w:r>
-              <w:rPr>
-                <w:rFonts w:ascii="Times New Roman" w:hAnsi="Times New Roman" w:cs="Times New Roman"/>
-                <w:sz w:val="28"/>
-                <w:lang w:val="en-US"/>
-              </w:rPr>
-              <w:t>данные</w:t>
-            </w:r>
-            <w:proofErr w:type="spellEnd"/>
-          </w:p>
-          <w:p>
-            <w:pPr>
-              <w:jc w:val="both"/>
-              <w:rPr>
-                <w:rFonts w:ascii="Times New Roman" w:hAnsi="Times New Roman" w:cs="Times New Roman"/>
-                <w:sz w:val="28"/>
-                <w:lang w:val="en-US"/>
-              </w:rPr>
-            </w:pPr>
-            <w:r>
-              <w:rPr>
-                <w:rFonts w:ascii="Times New Roman" w:hAnsi="Times New Roman" w:cs="Times New Roman"/>
-                <w:sz w:val="28"/>
-                <w:lang w:val="en-US"/>
-              </w:rPr>
-              <w:t>*/</w:t>
-            </w:r>
-          </w:p>
-          <w:p>
-            <w:pPr>
-              <w:jc w:val="both"/>
-              <w:rPr>
-                <w:rFonts w:ascii="Times New Roman" w:hAnsi="Times New Roman" w:cs="Times New Roman"/>
-                <w:sz w:val="28"/>
-                <w:lang w:val="en-US"/>
-              </w:rPr>
-            </w:pPr>
-          </w:p>
-          <w:p>
-            <w:pPr>
-              <w:jc w:val="both"/>
-              <w:rPr>
-                <w:rFonts w:ascii="Times New Roman" w:hAnsi="Times New Roman" w:cs="Times New Roman"/>
-                <w:sz w:val="28"/>
-                <w:lang w:val="en-US"/>
-              </w:rPr>
-            </w:pPr>
-            <w:proofErr w:type="spellStart"/>
-            <w:r>
-              <w:rPr>
-                <w:rFonts w:ascii="Times New Roman" w:hAnsi="Times New Roman" w:cs="Times New Roman"/>
-                <w:sz w:val="28"/>
-                <w:lang w:val="en-US"/>
-              </w:rPr>
-              <w:t>int</w:t>
-            </w:r>
-            <w:proofErr w:type="spellEnd"/>
-            <w:r>
-              <w:rPr>
-                <w:rFonts w:ascii="Times New Roman" w:hAnsi="Times New Roman" w:cs="Times New Roman"/>
-                <w:sz w:val="28"/>
-                <w:lang w:val="en-US"/>
-              </w:rPr>
-              <w:t xml:space="preserve"> main()</w:t>
+            <w:proofErr w:type="gramStart"/>
+            <w:r>
+              <w:rPr>
+                <w:rFonts w:ascii="Times New Roman" w:hAnsi="Times New Roman" w:cs="Times New Roman"/>
+                <w:sz w:val="28"/>
+                <w:lang w:val="en-US"/>
+              </w:rPr>
+              <w:t>main(</w:t>
+            </w:r>
+            <w:proofErr w:type="gramEnd"/>
+            <w:r>
+              <w:rPr>
+                <w:rFonts w:ascii="Times New Roman" w:hAnsi="Times New Roman" w:cs="Times New Roman"/>
+                <w:sz w:val="28"/>
+                <w:lang w:val="en-US"/>
+              </w:rPr>
+              <w:t>)</w:t>
             </w:r>
           </w:p>
           <w:p>
@@ -9752,6 +10215,7 @@
               <w:t xml:space="preserve"> = </w:t>
             </w:r>
             <w:proofErr w:type="spellStart"/>
+            <w:proofErr w:type="gramStart"/>
             <w:r>
               <w:rPr>
                 <w:rFonts w:ascii="Times New Roman" w:hAnsi="Times New Roman" w:cs="Times New Roman"/>
@@ -9767,7 +10231,16 @@
                 <w:sz w:val="28"/>
                 <w:lang w:val="en-US"/>
               </w:rPr>
-              <w:t>();</w:t>
+              <w:t>(</w:t>
+            </w:r>
+            <w:proofErr w:type="gramEnd"/>
+            <w:r>
+              <w:rPr>
+                <w:rFonts w:ascii="Times New Roman" w:hAnsi="Times New Roman" w:cs="Times New Roman"/>
+                <w:sz w:val="28"/>
+                <w:lang w:val="en-US"/>
+              </w:rPr>
+              <w:t>);</w:t>
             </w:r>
           </w:p>
           <w:p>
@@ -9786,7 +10259,24 @@
                 <w:lang w:val="en-US"/>
               </w:rPr>
               <w:tab/>
-              <w:t>nice(0);</w:t>
+            </w:r>
+            <w:proofErr w:type="gramStart"/>
+            <w:r>
+              <w:rPr>
+                <w:rFonts w:ascii="Times New Roman" w:hAnsi="Times New Roman" w:cs="Times New Roman"/>
+                <w:sz w:val="28"/>
+                <w:lang w:val="en-US"/>
+              </w:rPr>
+              <w:t>nice(</w:t>
+            </w:r>
+            <w:proofErr w:type="gramEnd"/>
+            <w:r>
+              <w:rPr>
+                <w:rFonts w:ascii="Times New Roman" w:hAnsi="Times New Roman" w:cs="Times New Roman"/>
+                <w:sz w:val="28"/>
+                <w:lang w:val="en-US"/>
+              </w:rPr>
+              <w:t>0);</w:t>
             </w:r>
           </w:p>
           <w:p>
@@ -9995,7 +10485,24 @@
                 <w:lang w:val="en-US"/>
               </w:rPr>
               <w:tab/>
-              <w:t>sleep(1);</w:t>
+            </w:r>
+            <w:proofErr w:type="gramStart"/>
+            <w:r>
+              <w:rPr>
+                <w:rFonts w:ascii="Times New Roman" w:hAnsi="Times New Roman" w:cs="Times New Roman"/>
+                <w:sz w:val="28"/>
+                <w:lang w:val="en-US"/>
+              </w:rPr>
+              <w:t>sleep(</w:t>
+            </w:r>
+            <w:proofErr w:type="gramEnd"/>
+            <w:r>
+              <w:rPr>
+                <w:rFonts w:ascii="Times New Roman" w:hAnsi="Times New Roman" w:cs="Times New Roman"/>
+                <w:sz w:val="28"/>
+                <w:lang w:val="en-US"/>
+              </w:rPr>
+              <w:t>1);</w:t>
             </w:r>
           </w:p>
           <w:p>
@@ -10033,7 +10540,24 @@
                 <w:lang w:val="en-US"/>
               </w:rPr>
               <w:tab/>
-              <w:t>exit(0);</w:t>
+            </w:r>
+            <w:proofErr w:type="gramStart"/>
+            <w:r>
+              <w:rPr>
+                <w:rFonts w:ascii="Times New Roman" w:hAnsi="Times New Roman" w:cs="Times New Roman"/>
+                <w:sz w:val="28"/>
+                <w:lang w:val="en-US"/>
+              </w:rPr>
+              <w:t>exit(</w:t>
+            </w:r>
+            <w:proofErr w:type="gramEnd"/>
+            <w:r>
+              <w:rPr>
+                <w:rFonts w:ascii="Times New Roman" w:hAnsi="Times New Roman" w:cs="Times New Roman"/>
+                <w:sz w:val="28"/>
+                <w:lang w:val="en-US"/>
+              </w:rPr>
+              <w:t>0);</w:t>
             </w:r>
           </w:p>
           <w:p>
@@ -10053,8 +10577,6 @@
               </w:rPr>
               <w:t>}</w:t>
             </w:r>
-            <w:bookmarkStart w:id="0" w:name="_GoBack"/>
-            <w:bookmarkEnd w:id="0"/>
           </w:p>
         </w:tc>
       </w:tr>
@@ -10161,7 +10683,7 @@
                 <w:sz w:val="28"/>
               </w:rPr>
               <w:pict>
-                <v:shape id="_x0000_i1027" type="#_x0000_t75" style="width:357.25pt;height:271.1pt">
+                <v:shape id="_x0000_i1026" type="#_x0000_t75" style="width:357.25pt;height:271.1pt">
                   <v:imagedata r:id="rId21" o:title="pmap"/>
                 </v:shape>
               </w:pict>
@@ -10460,7 +10982,23 @@
           <w:rFonts w:ascii="Times New Roman" w:hAnsi="Times New Roman" w:cs="Times New Roman"/>
           <w:sz w:val="28"/>
         </w:rPr>
-        <w:t>_07,  которое динамически выделяет 256 МБ памяти.</w:t>
+        <w:t>_</w:t>
+      </w:r>
+      <w:proofErr w:type="gramStart"/>
+      <w:r>
+        <w:rPr>
+          <w:rFonts w:ascii="Times New Roman" w:hAnsi="Times New Roman" w:cs="Times New Roman"/>
+          <w:sz w:val="28"/>
+        </w:rPr>
+        <w:t>07,  которое</w:t>
+      </w:r>
+      <w:proofErr w:type="gramEnd"/>
+      <w:r>
+        <w:rPr>
+          <w:rFonts w:ascii="Times New Roman" w:hAnsi="Times New Roman" w:cs="Times New Roman"/>
+          <w:sz w:val="28"/>
+        </w:rPr>
+        <w:t xml:space="preserve"> динамически выделяет 256 МБ памяти.</w:t>
       </w:r>
     </w:p>
     <w:p>
@@ -10525,7 +11063,23 @@
           <w:rFonts w:ascii="Times New Roman" w:hAnsi="Times New Roman" w:cs="Times New Roman"/>
           <w:sz w:val="28"/>
         </w:rPr>
-        <w:t xml:space="preserve">После инициализации  приложение должно приостановить свое выполнение на длительный интервал времени.    </w:t>
+        <w:t xml:space="preserve">После </w:t>
+      </w:r>
+      <w:proofErr w:type="gramStart"/>
+      <w:r>
+        <w:rPr>
+          <w:rFonts w:ascii="Times New Roman" w:hAnsi="Times New Roman" w:cs="Times New Roman"/>
+          <w:sz w:val="28"/>
+        </w:rPr>
+        <w:t>инициализации  приложение</w:t>
+      </w:r>
+      <w:proofErr w:type="gramEnd"/>
+      <w:r>
+        <w:rPr>
+          <w:rFonts w:ascii="Times New Roman" w:hAnsi="Times New Roman" w:cs="Times New Roman"/>
+          <w:sz w:val="28"/>
+        </w:rPr>
+        <w:t xml:space="preserve"> должно приостановить свое выполнение на длительный интервал времени.    </w:t>
       </w:r>
     </w:p>
     <w:p>
@@ -10558,7 +11112,23 @@
           <w:rFonts w:ascii="Times New Roman" w:hAnsi="Times New Roman" w:cs="Times New Roman"/>
           <w:sz w:val="28"/>
         </w:rPr>
-        <w:t xml:space="preserve"> определите область памяти в которой выделена память.      </w:t>
+        <w:t xml:space="preserve"> определите </w:t>
+      </w:r>
+      <w:proofErr w:type="gramStart"/>
+      <w:r>
+        <w:rPr>
+          <w:rFonts w:ascii="Times New Roman" w:hAnsi="Times New Roman" w:cs="Times New Roman"/>
+          <w:sz w:val="28"/>
+        </w:rPr>
+        <w:t>область памяти</w:t>
+      </w:r>
+      <w:proofErr w:type="gramEnd"/>
+      <w:r>
+        <w:rPr>
+          <w:rFonts w:ascii="Times New Roman" w:hAnsi="Times New Roman" w:cs="Times New Roman"/>
+          <w:sz w:val="28"/>
+        </w:rPr>
+        <w:t xml:space="preserve"> в которой выделена память.      </w:t>
       </w:r>
     </w:p>
     <w:tbl>
@@ -10839,7 +11409,25 @@
                 <w:sz w:val="28"/>
                 <w:lang w:val="en-US"/>
               </w:rPr>
-              <w:t xml:space="preserve"> main()</w:t>
+              <w:t xml:space="preserve"> </w:t>
+            </w:r>
+            <w:proofErr w:type="gramStart"/>
+            <w:r>
+              <w:rPr>
+                <w:rFonts w:ascii="Times New Roman" w:hAnsi="Times New Roman" w:cs="Times New Roman"/>
+                <w:sz w:val="28"/>
+                <w:lang w:val="en-US"/>
+              </w:rPr>
+              <w:t>main(</w:t>
+            </w:r>
+            <w:proofErr w:type="gramEnd"/>
+            <w:r>
+              <w:rPr>
+                <w:rFonts w:ascii="Times New Roman" w:hAnsi="Times New Roman" w:cs="Times New Roman"/>
+                <w:sz w:val="28"/>
+                <w:lang w:val="en-US"/>
+              </w:rPr>
+              <w:t>)</w:t>
             </w:r>
           </w:p>
           <w:p>
@@ -10914,6 +11502,7 @@
               <w:t xml:space="preserve"> = </w:t>
             </w:r>
             <w:proofErr w:type="spellStart"/>
+            <w:proofErr w:type="gramStart"/>
             <w:r>
               <w:rPr>
                 <w:rFonts w:ascii="Times New Roman" w:hAnsi="Times New Roman" w:cs="Times New Roman"/>
@@ -10929,7 +11518,16 @@
                 <w:sz w:val="28"/>
                 <w:lang w:val="en-US"/>
               </w:rPr>
-              <w:t>();</w:t>
+              <w:t>(</w:t>
+            </w:r>
+            <w:proofErr w:type="gramEnd"/>
+            <w:r>
+              <w:rPr>
+                <w:rFonts w:ascii="Times New Roman" w:hAnsi="Times New Roman" w:cs="Times New Roman"/>
+                <w:sz w:val="28"/>
+                <w:lang w:val="en-US"/>
+              </w:rPr>
+              <w:t>);</w:t>
             </w:r>
           </w:p>
           <w:p>
@@ -11002,7 +11600,24 @@
                 <w:lang w:val="en-US"/>
               </w:rPr>
               <w:tab/>
-              <w:t>sleep(10);</w:t>
+            </w:r>
+            <w:proofErr w:type="gramStart"/>
+            <w:r>
+              <w:rPr>
+                <w:rFonts w:ascii="Times New Roman" w:hAnsi="Times New Roman" w:cs="Times New Roman"/>
+                <w:sz w:val="28"/>
+                <w:lang w:val="en-US"/>
+              </w:rPr>
+              <w:t>sleep(</w:t>
+            </w:r>
+            <w:proofErr w:type="gramEnd"/>
+            <w:r>
+              <w:rPr>
+                <w:rFonts w:ascii="Times New Roman" w:hAnsi="Times New Roman" w:cs="Times New Roman"/>
+                <w:sz w:val="28"/>
+                <w:lang w:val="en-US"/>
+              </w:rPr>
+              <w:t>10);</w:t>
             </w:r>
           </w:p>
           <w:p>
@@ -11052,6 +11667,7 @@
               <w:t xml:space="preserve"> = </w:t>
             </w:r>
             <w:proofErr w:type="spellStart"/>
+            <w:proofErr w:type="gramStart"/>
             <w:r>
               <w:rPr>
                 <w:rFonts w:ascii="Times New Roman" w:hAnsi="Times New Roman" w:cs="Times New Roman"/>
@@ -11067,7 +11683,16 @@
                 <w:sz w:val="28"/>
                 <w:lang w:val="en-US"/>
               </w:rPr>
-              <w:t>(1024 * 1024 * 256);</w:t>
+              <w:t>(</w:t>
+            </w:r>
+            <w:proofErr w:type="gramEnd"/>
+            <w:r>
+              <w:rPr>
+                <w:rFonts w:ascii="Times New Roman" w:hAnsi="Times New Roman" w:cs="Times New Roman"/>
+                <w:sz w:val="28"/>
+                <w:lang w:val="en-US"/>
+              </w:rPr>
+              <w:t>1024 * 1024 * 256);</w:t>
             </w:r>
           </w:p>
           <w:p>
@@ -11088,6 +11713,7 @@
               <w:tab/>
             </w:r>
             <w:proofErr w:type="spellStart"/>
+            <w:proofErr w:type="gramStart"/>
             <w:r>
               <w:rPr>
                 <w:rFonts w:ascii="Times New Roman" w:hAnsi="Times New Roman" w:cs="Times New Roman"/>
@@ -11103,7 +11729,16 @@
                 <w:sz w:val="28"/>
                 <w:lang w:val="en-US"/>
               </w:rPr>
-              <w:t>("</w:t>
+              <w:t>(</w:t>
+            </w:r>
+            <w:proofErr w:type="gramEnd"/>
+            <w:r>
+              <w:rPr>
+                <w:rFonts w:ascii="Times New Roman" w:hAnsi="Times New Roman" w:cs="Times New Roman"/>
+                <w:sz w:val="28"/>
+                <w:lang w:val="en-US"/>
+              </w:rPr>
+              <w:t>"</w:t>
             </w:r>
             <w:proofErr w:type="spellStart"/>
             <w:r>
@@ -11215,6 +11850,7 @@
               <w:t>int</w:t>
             </w:r>
             <w:proofErr w:type="spellEnd"/>
+            <w:proofErr w:type="gramStart"/>
             <w:r>
               <w:rPr>
                 <w:rFonts w:ascii="Times New Roman" w:hAnsi="Times New Roman" w:cs="Times New Roman"/>
@@ -11233,6 +11869,7 @@
               <w:t>memr</w:t>
             </w:r>
             <w:proofErr w:type="spellEnd"/>
+            <w:proofErr w:type="gramEnd"/>
             <w:r>
               <w:rPr>
                 <w:rFonts w:ascii="Times New Roman" w:hAnsi="Times New Roman" w:cs="Times New Roman"/>
@@ -11439,7 +12076,24 @@
                 <w:lang w:val="en-US"/>
               </w:rPr>
               <w:tab/>
-              <w:t>sleep(20);</w:t>
+            </w:r>
+            <w:proofErr w:type="gramStart"/>
+            <w:r>
+              <w:rPr>
+                <w:rFonts w:ascii="Times New Roman" w:hAnsi="Times New Roman" w:cs="Times New Roman"/>
+                <w:sz w:val="28"/>
+                <w:lang w:val="en-US"/>
+              </w:rPr>
+              <w:t>sleep(</w:t>
+            </w:r>
+            <w:proofErr w:type="gramEnd"/>
+            <w:r>
+              <w:rPr>
+                <w:rFonts w:ascii="Times New Roman" w:hAnsi="Times New Roman" w:cs="Times New Roman"/>
+                <w:sz w:val="28"/>
+                <w:lang w:val="en-US"/>
+              </w:rPr>
+              <w:t>20);</w:t>
             </w:r>
           </w:p>
           <w:p>
@@ -11458,7 +12112,24 @@
                 <w:lang w:val="en-US"/>
               </w:rPr>
               <w:tab/>
-              <w:t>exit(0);</w:t>
+            </w:r>
+            <w:proofErr w:type="gramStart"/>
+            <w:r>
+              <w:rPr>
+                <w:rFonts w:ascii="Times New Roman" w:hAnsi="Times New Roman" w:cs="Times New Roman"/>
+                <w:sz w:val="28"/>
+                <w:lang w:val="en-US"/>
+              </w:rPr>
+              <w:t>exit(</w:t>
+            </w:r>
+            <w:proofErr w:type="gramEnd"/>
+            <w:r>
+              <w:rPr>
+                <w:rFonts w:ascii="Times New Roman" w:hAnsi="Times New Roman" w:cs="Times New Roman"/>
+                <w:sz w:val="28"/>
+                <w:lang w:val="en-US"/>
+              </w:rPr>
+              <w:t>0);</w:t>
             </w:r>
           </w:p>
           <w:p>

</xml_diff>